<commit_message>
Deleted some unwanted files
</commit_message>
<xml_diff>
--- a/Satisfactory Research Grade Expectations (1).docx
+++ b/Satisfactory Research Grade Expectations (1).docx
@@ -544,8 +544,8 @@
       <w:tblGrid>
         <w:gridCol w:w="729"/>
         <w:gridCol w:w="3136"/>
-        <w:gridCol w:w="2329"/>
-        <w:gridCol w:w="3791"/>
+        <w:gridCol w:w="2520"/>
+        <w:gridCol w:w="3600"/>
       </w:tblGrid>
       <w:tr>
         <w:tc>
@@ -594,7 +594,7 @@
         </w:tc>
         <w:tc>
           <w:tcPr>
-            <w:tcW w:w="2329" w:type="dxa"/>
+            <w:tcW w:w="2520" w:type="dxa"/>
           </w:tcPr>
           <w:p>
             <w:pPr>
@@ -616,7 +616,7 @@
         </w:tc>
         <w:tc>
           <w:tcPr>
-            <w:tcW w:w="3791" w:type="dxa"/>
+            <w:tcW w:w="3600" w:type="dxa"/>
           </w:tcPr>
           <w:p>
             <w:pPr>
@@ -676,21 +676,21 @@
         </w:tc>
         <w:tc>
           <w:tcPr>
-            <w:tcW w:w="2329" w:type="dxa"/>
-          </w:tcPr>
-          <w:p>
-            <w:pPr>
-              <w:rPr>
-                <w:rFonts w:ascii="Times New Roman" w:hAnsi="Times New Roman"/>
-                <w:sz w:val="22"/>
-                <w:szCs w:val="22"/>
-              </w:rPr>
-            </w:pPr>
-          </w:p>
-        </w:tc>
-        <w:tc>
-          <w:tcPr>
-            <w:tcW w:w="3791" w:type="dxa"/>
+            <w:tcW w:w="2520" w:type="dxa"/>
+          </w:tcPr>
+          <w:p>
+            <w:pPr>
+              <w:rPr>
+                <w:rFonts w:ascii="Times New Roman" w:hAnsi="Times New Roman"/>
+                <w:sz w:val="22"/>
+                <w:szCs w:val="22"/>
+              </w:rPr>
+            </w:pPr>
+          </w:p>
+        </w:tc>
+        <w:tc>
+          <w:tcPr>
+            <w:tcW w:w="3600" w:type="dxa"/>
           </w:tcPr>
           <w:p>
             <w:pPr>
@@ -812,7 +812,7 @@
         </w:tc>
         <w:tc>
           <w:tcPr>
-            <w:tcW w:w="2329" w:type="dxa"/>
+            <w:tcW w:w="2520" w:type="dxa"/>
           </w:tcPr>
           <w:p>
             <w:pPr>
@@ -851,7 +851,7 @@
         </w:tc>
         <w:tc>
           <w:tcPr>
-            <w:tcW w:w="3791" w:type="dxa"/>
+            <w:tcW w:w="3600" w:type="dxa"/>
           </w:tcPr>
           <w:p>
             <w:pPr>
@@ -963,32 +963,255 @@
           </w:tcPr>
           <w:p>
             <w:pPr>
-              <w:rPr>
-                <w:rFonts w:ascii="Times New Roman" w:hAnsi="Times New Roman"/>
-                <w:sz w:val="22"/>
-                <w:szCs w:val="22"/>
-              </w:rPr>
-            </w:pPr>
-          </w:p>
-        </w:tc>
-        <w:tc>
-          <w:tcPr>
-            <w:tcW w:w="2329" w:type="dxa"/>
-          </w:tcPr>
-          <w:p>
-            <w:pPr>
-              <w:rPr>
-                <w:rFonts w:ascii="Times New Roman" w:hAnsi="Times New Roman"/>
-                <w:sz w:val="22"/>
-                <w:szCs w:val="22"/>
-              </w:rPr>
-            </w:pPr>
-          </w:p>
-        </w:tc>
-        <w:tc>
-          <w:tcPr>
-            <w:tcW w:w="3791" w:type="dxa"/>
-          </w:tcPr>
+              <w:jc w:val="center"/>
+              <w:rPr>
+                <w:rFonts w:ascii="Times New Roman" w:hAnsi="Times New Roman"/>
+                <w:b/>
+                <w:bCs/>
+                <w:sz w:val="28"/>
+                <w:szCs w:val="28"/>
+              </w:rPr>
+            </w:pPr>
+            <w:r>
+              <w:rPr>
+                <w:rFonts w:ascii="Times New Roman" w:hAnsi="Times New Roman"/>
+              </w:rPr>
+              <w:t xml:space="preserve">-Read </w:t>
+            </w:r>
+            <w:r>
+              <w:rPr>
+                <w:rFonts w:ascii="Times New Roman" w:hAnsi="Times New Roman"/>
+              </w:rPr>
+              <w:t xml:space="preserve">relevant cited papers in the article </w:t>
+            </w:r>
+            <w:r>
+              <w:rPr>
+                <w:rFonts w:ascii="Times New Roman" w:hAnsi="Times New Roman"/>
+              </w:rPr>
+              <w:t>“</w:t>
+            </w:r>
+            <w:r>
+              <w:rPr>
+                <w:rFonts w:ascii="Times New Roman" w:hAnsi="Times New Roman"/>
+                <w:i/>
+                <w:iCs/>
+                <w:sz w:val="14"/>
+                <w:szCs w:val="14"/>
+              </w:rPr>
+              <w:t>Assumption‑checking rather than (just) testing: The importance of visualization and effect size in statistical diagnostics.</w:t>
+            </w:r>
+          </w:p>
+          <w:p>
+            <w:pPr>
+              <w:rPr>
+                <w:rFonts w:ascii="Times New Roman" w:hAnsi="Times New Roman"/>
+              </w:rPr>
+            </w:pPr>
+            <w:r>
+              <w:rPr>
+                <w:rFonts w:ascii="Times New Roman" w:hAnsi="Times New Roman"/>
+              </w:rPr>
+              <w:t>”</w:t>
+            </w:r>
+          </w:p>
+          <w:p>
+            <w:pPr>
+              <w:rPr>
+                <w:rFonts w:ascii="Times New Roman" w:hAnsi="Times New Roman"/>
+              </w:rPr>
+            </w:pPr>
+            <w:r>
+              <w:rPr>
+                <w:rFonts w:ascii="Times New Roman" w:hAnsi="Times New Roman"/>
+              </w:rPr>
+              <w:t>-</w:t>
+            </w:r>
+            <w:r>
+              <w:rPr>
+                <w:rFonts w:ascii="Times New Roman" w:hAnsi="Times New Roman"/>
+              </w:rPr>
+              <w:t xml:space="preserve">debug </w:t>
+            </w:r>
+            <w:proofErr w:type="spellStart"/>
+            <w:r>
+              <w:rPr>
+                <w:rFonts w:ascii="Times New Roman" w:hAnsi="Times New Roman"/>
+              </w:rPr>
+              <w:t>rcode</w:t>
+            </w:r>
+            <w:proofErr w:type="spellEnd"/>
+            <w:r>
+              <w:rPr>
+                <w:rFonts w:ascii="Times New Roman" w:hAnsi="Times New Roman"/>
+              </w:rPr>
+              <w:t xml:space="preserve"> on simulations</w:t>
+            </w:r>
+            <w:r>
+              <w:rPr>
+                <w:rFonts w:ascii="Times New Roman" w:hAnsi="Times New Roman"/>
+              </w:rPr>
+              <w:t xml:space="preserve"> on distributions with </w:t>
+            </w:r>
+            <w:proofErr w:type="spellStart"/>
+            <w:r>
+              <w:rPr>
+                <w:rFonts w:ascii="Times New Roman" w:hAnsi="Times New Roman"/>
+              </w:rPr>
+              <w:t>unreasonal</w:t>
+            </w:r>
+            <w:proofErr w:type="spellEnd"/>
+            <w:r>
+              <w:rPr>
+                <w:rFonts w:ascii="Times New Roman" w:hAnsi="Times New Roman"/>
+              </w:rPr>
+              <w:t xml:space="preserve"> </w:t>
+            </w:r>
+            <w:r>
+              <w:rPr>
+                <w:rFonts w:ascii="Times New Roman" w:hAnsi="Times New Roman"/>
+              </w:rPr>
+              <w:t>results (</w:t>
+            </w:r>
+            <w:proofErr w:type="spellStart"/>
+            <w:r>
+              <w:rPr>
+                <w:rFonts w:ascii="Times New Roman" w:hAnsi="Times New Roman"/>
+              </w:rPr>
+              <w:t>Weibul</w:t>
+            </w:r>
+            <w:proofErr w:type="spellEnd"/>
+            <w:r>
+              <w:rPr>
+                <w:rFonts w:ascii="Times New Roman" w:hAnsi="Times New Roman"/>
+              </w:rPr>
+              <w:t xml:space="preserve"> </w:t>
+            </w:r>
+            <w:proofErr w:type="spellStart"/>
+            <w:r>
+              <w:rPr>
+                <w:rFonts w:ascii="Times New Roman" w:hAnsi="Times New Roman"/>
+              </w:rPr>
+              <w:t>distn</w:t>
+            </w:r>
+            <w:proofErr w:type="spellEnd"/>
+            <w:r>
+              <w:rPr>
+                <w:rFonts w:ascii="Times New Roman" w:hAnsi="Times New Roman"/>
+              </w:rPr>
+              <w:t>)</w:t>
+            </w:r>
+          </w:p>
+        </w:tc>
+        <w:tc>
+          <w:tcPr>
+            <w:tcW w:w="2520" w:type="dxa"/>
+          </w:tcPr>
+          <w:p>
+            <w:pPr>
+              <w:rPr>
+                <w:rFonts w:ascii="Times New Roman" w:hAnsi="Times New Roman"/>
+                <w:sz w:val="22"/>
+                <w:szCs w:val="22"/>
+              </w:rPr>
+            </w:pPr>
+            <w:r>
+              <w:rPr>
+                <w:rFonts w:ascii="Times New Roman" w:hAnsi="Times New Roman"/>
+                <w:sz w:val="22"/>
+                <w:szCs w:val="22"/>
+              </w:rPr>
+              <w:t xml:space="preserve">- I could not </w:t>
+            </w:r>
+            <w:r>
+              <w:rPr>
+                <w:rFonts w:ascii="Times New Roman" w:hAnsi="Times New Roman"/>
+                <w:sz w:val="22"/>
+                <w:szCs w:val="22"/>
+              </w:rPr>
+              <w:t>manage to read the papers</w:t>
+            </w:r>
+          </w:p>
+          <w:p>
+            <w:pPr>
+              <w:rPr>
+                <w:rFonts w:ascii="Times New Roman" w:hAnsi="Times New Roman"/>
+                <w:sz w:val="22"/>
+                <w:szCs w:val="22"/>
+              </w:rPr>
+            </w:pPr>
+            <w:r>
+              <w:rPr>
+                <w:rFonts w:ascii="Times New Roman" w:hAnsi="Times New Roman"/>
+                <w:sz w:val="22"/>
+                <w:szCs w:val="22"/>
+              </w:rPr>
+              <w:t xml:space="preserve">- I fixed the </w:t>
+            </w:r>
+            <w:proofErr w:type="spellStart"/>
+            <w:r>
+              <w:rPr>
+                <w:rFonts w:ascii="Times New Roman" w:hAnsi="Times New Roman"/>
+                <w:sz w:val="22"/>
+                <w:szCs w:val="22"/>
+              </w:rPr>
+              <w:t>rcodes</w:t>
+            </w:r>
+            <w:proofErr w:type="spellEnd"/>
+            <w:r>
+              <w:rPr>
+                <w:rFonts w:ascii="Times New Roman" w:hAnsi="Times New Roman"/>
+                <w:sz w:val="22"/>
+                <w:szCs w:val="22"/>
+              </w:rPr>
+              <w:t xml:space="preserve"> and the results looks good</w:t>
+            </w:r>
+          </w:p>
+        </w:tc>
+        <w:tc>
+          <w:tcPr>
+            <w:tcW w:w="3600" w:type="dxa"/>
+          </w:tcPr>
+          <w:p>
+            <w:pPr>
+              <w:rPr>
+                <w:rFonts w:ascii="Times New Roman" w:hAnsi="Times New Roman"/>
+                <w:sz w:val="22"/>
+                <w:szCs w:val="22"/>
+              </w:rPr>
+            </w:pPr>
+            <w:r>
+              <w:rPr>
+                <w:rFonts w:ascii="Times New Roman" w:hAnsi="Times New Roman"/>
+                <w:sz w:val="22"/>
+                <w:szCs w:val="22"/>
+              </w:rPr>
+              <w:t>-Read Chapter 1 of the book</w:t>
+            </w:r>
+            <w:r>
+              <w:rPr>
+                <w:rFonts w:ascii="Times New Roman" w:hAnsi="Times New Roman"/>
+                <w:sz w:val="22"/>
+                <w:szCs w:val="22"/>
+              </w:rPr>
+              <w:t xml:space="preserve"> “</w:t>
+            </w:r>
+            <w:r>
+              <w:rPr>
+                <w:rFonts w:ascii="Times New Roman" w:hAnsi="Times New Roman"/>
+                <w:sz w:val="22"/>
+                <w:szCs w:val="22"/>
+              </w:rPr>
+              <w:t xml:space="preserve">Intro. To robust </w:t>
+            </w:r>
+            <w:r>
+              <w:rPr>
+                <w:rFonts w:ascii="Times New Roman" w:hAnsi="Times New Roman"/>
+                <w:sz w:val="22"/>
+                <w:szCs w:val="22"/>
+              </w:rPr>
+              <w:t>estimation and hypothesis testing.”</w:t>
+            </w:r>
+          </w:p>
           <w:p>
             <w:pPr>
               <w:rPr>
@@ -1019,6 +1242,7 @@
                 <w:sz w:val="22"/>
                 <w:szCs w:val="22"/>
               </w:rPr>
+              <w:lastRenderedPageBreak/>
               <w:t>4</w:t>
             </w:r>
           </w:p>
@@ -1035,25 +1259,80 @@
                 <w:szCs w:val="22"/>
               </w:rPr>
             </w:pPr>
-          </w:p>
-        </w:tc>
-        <w:tc>
-          <w:tcPr>
-            <w:tcW w:w="2329" w:type="dxa"/>
-          </w:tcPr>
-          <w:p>
-            <w:pPr>
-              <w:rPr>
-                <w:rFonts w:ascii="Times New Roman" w:hAnsi="Times New Roman"/>
-                <w:sz w:val="22"/>
-                <w:szCs w:val="22"/>
-              </w:rPr>
-            </w:pPr>
-          </w:p>
-        </w:tc>
-        <w:tc>
-          <w:tcPr>
-            <w:tcW w:w="3791" w:type="dxa"/>
+            <w:r>
+              <w:rPr>
+                <w:rFonts w:ascii="Times New Roman" w:hAnsi="Times New Roman"/>
+                <w:sz w:val="22"/>
+                <w:szCs w:val="22"/>
+              </w:rPr>
+              <w:t>-Run more simulations on heavy tailed distributions</w:t>
+            </w:r>
+          </w:p>
+        </w:tc>
+        <w:tc>
+          <w:tcPr>
+            <w:tcW w:w="2520" w:type="dxa"/>
+          </w:tcPr>
+          <w:p>
+            <w:pPr>
+              <w:rPr>
+                <w:rFonts w:ascii="Times New Roman" w:hAnsi="Times New Roman"/>
+                <w:sz w:val="22"/>
+                <w:szCs w:val="22"/>
+              </w:rPr>
+            </w:pPr>
+            <w:r>
+              <w:rPr>
+                <w:rFonts w:ascii="Times New Roman" w:hAnsi="Times New Roman"/>
+              </w:rPr>
+              <w:t>-I read and made</w:t>
+            </w:r>
+            <w:r>
+              <w:rPr>
+                <w:rFonts w:ascii="Times New Roman" w:hAnsi="Times New Roman"/>
+              </w:rPr>
+              <w:t xml:space="preserve"> a</w:t>
+            </w:r>
+            <w:r>
+              <w:rPr>
+                <w:rFonts w:ascii="Times New Roman" w:hAnsi="Times New Roman"/>
+              </w:rPr>
+              <w:t xml:space="preserve"> summary </w:t>
+            </w:r>
+            <w:r>
+              <w:rPr>
+                <w:rFonts w:ascii="Times New Roman" w:hAnsi="Times New Roman"/>
+              </w:rPr>
+              <w:t>of chapter</w:t>
+            </w:r>
+            <w:r>
+              <w:rPr>
+                <w:rFonts w:ascii="Times New Roman" w:hAnsi="Times New Roman"/>
+              </w:rPr>
+              <w:t xml:space="preserve"> 1 of</w:t>
+            </w:r>
+            <w:r>
+              <w:rPr>
+                <w:rFonts w:ascii="Times New Roman" w:hAnsi="Times New Roman"/>
+                <w:sz w:val="22"/>
+                <w:szCs w:val="22"/>
+              </w:rPr>
+              <w:t xml:space="preserve"> the book “Intro. to robust estimation and hypothesis testing.” </w:t>
+            </w:r>
+          </w:p>
+          <w:p>
+            <w:pPr>
+              <w:rPr>
+                <w:rFonts w:ascii="Times New Roman" w:hAnsi="Times New Roman"/>
+                <w:sz w:val="22"/>
+                <w:szCs w:val="22"/>
+              </w:rPr>
+            </w:pPr>
+          </w:p>
+        </w:tc>
+        <w:tc>
+          <w:tcPr>
+            <w:tcW w:w="3600" w:type="dxa"/>
           </w:tcPr>
           <w:p>
             <w:pPr>
@@ -1105,21 +1384,21 @@
         </w:tc>
         <w:tc>
           <w:tcPr>
-            <w:tcW w:w="2329" w:type="dxa"/>
-          </w:tcPr>
-          <w:p>
-            <w:pPr>
-              <w:rPr>
-                <w:rFonts w:ascii="Times New Roman" w:hAnsi="Times New Roman"/>
-                <w:sz w:val="22"/>
-                <w:szCs w:val="22"/>
-              </w:rPr>
-            </w:pPr>
-          </w:p>
-        </w:tc>
-        <w:tc>
-          <w:tcPr>
-            <w:tcW w:w="3791" w:type="dxa"/>
+            <w:tcW w:w="2520" w:type="dxa"/>
+          </w:tcPr>
+          <w:p>
+            <w:pPr>
+              <w:rPr>
+                <w:rFonts w:ascii="Times New Roman" w:hAnsi="Times New Roman"/>
+                <w:sz w:val="22"/>
+                <w:szCs w:val="22"/>
+              </w:rPr>
+            </w:pPr>
+          </w:p>
+        </w:tc>
+        <w:tc>
+          <w:tcPr>
+            <w:tcW w:w="3600" w:type="dxa"/>
           </w:tcPr>
           <w:p>
             <w:pPr>
@@ -1171,21 +1450,21 @@
         </w:tc>
         <w:tc>
           <w:tcPr>
-            <w:tcW w:w="2329" w:type="dxa"/>
-          </w:tcPr>
-          <w:p>
-            <w:pPr>
-              <w:rPr>
-                <w:rFonts w:ascii="Times New Roman" w:hAnsi="Times New Roman"/>
-                <w:sz w:val="22"/>
-                <w:szCs w:val="22"/>
-              </w:rPr>
-            </w:pPr>
-          </w:p>
-        </w:tc>
-        <w:tc>
-          <w:tcPr>
-            <w:tcW w:w="3791" w:type="dxa"/>
+            <w:tcW w:w="2520" w:type="dxa"/>
+          </w:tcPr>
+          <w:p>
+            <w:pPr>
+              <w:rPr>
+                <w:rFonts w:ascii="Times New Roman" w:hAnsi="Times New Roman"/>
+                <w:sz w:val="22"/>
+                <w:szCs w:val="22"/>
+              </w:rPr>
+            </w:pPr>
+          </w:p>
+        </w:tc>
+        <w:tc>
+          <w:tcPr>
+            <w:tcW w:w="3600" w:type="dxa"/>
           </w:tcPr>
           <w:p>
             <w:pPr>
@@ -1237,21 +1516,21 @@
         </w:tc>
         <w:tc>
           <w:tcPr>
-            <w:tcW w:w="2329" w:type="dxa"/>
-          </w:tcPr>
-          <w:p>
-            <w:pPr>
-              <w:rPr>
-                <w:rFonts w:ascii="Times New Roman" w:hAnsi="Times New Roman"/>
-                <w:sz w:val="22"/>
-                <w:szCs w:val="22"/>
-              </w:rPr>
-            </w:pPr>
-          </w:p>
-        </w:tc>
-        <w:tc>
-          <w:tcPr>
-            <w:tcW w:w="3791" w:type="dxa"/>
+            <w:tcW w:w="2520" w:type="dxa"/>
+          </w:tcPr>
+          <w:p>
+            <w:pPr>
+              <w:rPr>
+                <w:rFonts w:ascii="Times New Roman" w:hAnsi="Times New Roman"/>
+                <w:sz w:val="22"/>
+                <w:szCs w:val="22"/>
+              </w:rPr>
+            </w:pPr>
+          </w:p>
+        </w:tc>
+        <w:tc>
+          <w:tcPr>
+            <w:tcW w:w="3600" w:type="dxa"/>
           </w:tcPr>
           <w:p>
             <w:pPr>
@@ -1303,21 +1582,21 @@
         </w:tc>
         <w:tc>
           <w:tcPr>
-            <w:tcW w:w="2329" w:type="dxa"/>
-          </w:tcPr>
-          <w:p>
-            <w:pPr>
-              <w:rPr>
-                <w:rFonts w:ascii="Times New Roman" w:hAnsi="Times New Roman"/>
-                <w:sz w:val="22"/>
-                <w:szCs w:val="22"/>
-              </w:rPr>
-            </w:pPr>
-          </w:p>
-        </w:tc>
-        <w:tc>
-          <w:tcPr>
-            <w:tcW w:w="3791" w:type="dxa"/>
+            <w:tcW w:w="2520" w:type="dxa"/>
+          </w:tcPr>
+          <w:p>
+            <w:pPr>
+              <w:rPr>
+                <w:rFonts w:ascii="Times New Roman" w:hAnsi="Times New Roman"/>
+                <w:sz w:val="22"/>
+                <w:szCs w:val="22"/>
+              </w:rPr>
+            </w:pPr>
+          </w:p>
+        </w:tc>
+        <w:tc>
+          <w:tcPr>
+            <w:tcW w:w="3600" w:type="dxa"/>
           </w:tcPr>
           <w:p>
             <w:pPr>
@@ -1369,21 +1648,21 @@
         </w:tc>
         <w:tc>
           <w:tcPr>
-            <w:tcW w:w="2329" w:type="dxa"/>
-          </w:tcPr>
-          <w:p>
-            <w:pPr>
-              <w:rPr>
-                <w:rFonts w:ascii="Times New Roman" w:hAnsi="Times New Roman"/>
-                <w:sz w:val="22"/>
-                <w:szCs w:val="22"/>
-              </w:rPr>
-            </w:pPr>
-          </w:p>
-        </w:tc>
-        <w:tc>
-          <w:tcPr>
-            <w:tcW w:w="3791" w:type="dxa"/>
+            <w:tcW w:w="2520" w:type="dxa"/>
+          </w:tcPr>
+          <w:p>
+            <w:pPr>
+              <w:rPr>
+                <w:rFonts w:ascii="Times New Roman" w:hAnsi="Times New Roman"/>
+                <w:sz w:val="22"/>
+                <w:szCs w:val="22"/>
+              </w:rPr>
+            </w:pPr>
+          </w:p>
+        </w:tc>
+        <w:tc>
+          <w:tcPr>
+            <w:tcW w:w="3600" w:type="dxa"/>
           </w:tcPr>
           <w:p>
             <w:pPr>
@@ -1415,7 +1694,6 @@
                 <w:sz w:val="22"/>
                 <w:szCs w:val="22"/>
               </w:rPr>
-              <w:lastRenderedPageBreak/>
               <w:t>10</w:t>
             </w:r>
           </w:p>
@@ -1436,21 +1714,21 @@
         </w:tc>
         <w:tc>
           <w:tcPr>
-            <w:tcW w:w="2329" w:type="dxa"/>
-          </w:tcPr>
-          <w:p>
-            <w:pPr>
-              <w:rPr>
-                <w:rFonts w:ascii="Times New Roman" w:hAnsi="Times New Roman"/>
-                <w:sz w:val="22"/>
-                <w:szCs w:val="22"/>
-              </w:rPr>
-            </w:pPr>
-          </w:p>
-        </w:tc>
-        <w:tc>
-          <w:tcPr>
-            <w:tcW w:w="3791" w:type="dxa"/>
+            <w:tcW w:w="2520" w:type="dxa"/>
+          </w:tcPr>
+          <w:p>
+            <w:pPr>
+              <w:rPr>
+                <w:rFonts w:ascii="Times New Roman" w:hAnsi="Times New Roman"/>
+                <w:sz w:val="22"/>
+                <w:szCs w:val="22"/>
+              </w:rPr>
+            </w:pPr>
+          </w:p>
+        </w:tc>
+        <w:tc>
+          <w:tcPr>
+            <w:tcW w:w="3600" w:type="dxa"/>
           </w:tcPr>
           <w:p>
             <w:pPr>
@@ -1502,21 +1780,21 @@
         </w:tc>
         <w:tc>
           <w:tcPr>
-            <w:tcW w:w="2329" w:type="dxa"/>
-          </w:tcPr>
-          <w:p>
-            <w:pPr>
-              <w:rPr>
-                <w:rFonts w:ascii="Times New Roman" w:hAnsi="Times New Roman"/>
-                <w:sz w:val="22"/>
-                <w:szCs w:val="22"/>
-              </w:rPr>
-            </w:pPr>
-          </w:p>
-        </w:tc>
-        <w:tc>
-          <w:tcPr>
-            <w:tcW w:w="3791" w:type="dxa"/>
+            <w:tcW w:w="2520" w:type="dxa"/>
+          </w:tcPr>
+          <w:p>
+            <w:pPr>
+              <w:rPr>
+                <w:rFonts w:ascii="Times New Roman" w:hAnsi="Times New Roman"/>
+                <w:sz w:val="22"/>
+                <w:szCs w:val="22"/>
+              </w:rPr>
+            </w:pPr>
+          </w:p>
+        </w:tc>
+        <w:tc>
+          <w:tcPr>
+            <w:tcW w:w="3600" w:type="dxa"/>
           </w:tcPr>
           <w:p>
             <w:pPr>
@@ -1568,21 +1846,21 @@
         </w:tc>
         <w:tc>
           <w:tcPr>
-            <w:tcW w:w="2329" w:type="dxa"/>
-          </w:tcPr>
-          <w:p>
-            <w:pPr>
-              <w:rPr>
-                <w:rFonts w:ascii="Times New Roman" w:hAnsi="Times New Roman"/>
-                <w:sz w:val="22"/>
-                <w:szCs w:val="22"/>
-              </w:rPr>
-            </w:pPr>
-          </w:p>
-        </w:tc>
-        <w:tc>
-          <w:tcPr>
-            <w:tcW w:w="3791" w:type="dxa"/>
+            <w:tcW w:w="2520" w:type="dxa"/>
+          </w:tcPr>
+          <w:p>
+            <w:pPr>
+              <w:rPr>
+                <w:rFonts w:ascii="Times New Roman" w:hAnsi="Times New Roman"/>
+                <w:sz w:val="22"/>
+                <w:szCs w:val="22"/>
+              </w:rPr>
+            </w:pPr>
+          </w:p>
+        </w:tc>
+        <w:tc>
+          <w:tcPr>
+            <w:tcW w:w="3600" w:type="dxa"/>
           </w:tcPr>
           <w:p>
             <w:pPr>
@@ -1634,21 +1912,21 @@
         </w:tc>
         <w:tc>
           <w:tcPr>
-            <w:tcW w:w="2329" w:type="dxa"/>
-          </w:tcPr>
-          <w:p>
-            <w:pPr>
-              <w:rPr>
-                <w:rFonts w:ascii="Times New Roman" w:hAnsi="Times New Roman"/>
-                <w:sz w:val="22"/>
-                <w:szCs w:val="22"/>
-              </w:rPr>
-            </w:pPr>
-          </w:p>
-        </w:tc>
-        <w:tc>
-          <w:tcPr>
-            <w:tcW w:w="3791" w:type="dxa"/>
+            <w:tcW w:w="2520" w:type="dxa"/>
+          </w:tcPr>
+          <w:p>
+            <w:pPr>
+              <w:rPr>
+                <w:rFonts w:ascii="Times New Roman" w:hAnsi="Times New Roman"/>
+                <w:sz w:val="22"/>
+                <w:szCs w:val="22"/>
+              </w:rPr>
+            </w:pPr>
+          </w:p>
+        </w:tc>
+        <w:tc>
+          <w:tcPr>
+            <w:tcW w:w="3600" w:type="dxa"/>
           </w:tcPr>
           <w:p>
             <w:pPr>
@@ -1700,21 +1978,21 @@
         </w:tc>
         <w:tc>
           <w:tcPr>
-            <w:tcW w:w="2329" w:type="dxa"/>
-          </w:tcPr>
-          <w:p>
-            <w:pPr>
-              <w:rPr>
-                <w:rFonts w:ascii="Times New Roman" w:hAnsi="Times New Roman"/>
-                <w:sz w:val="22"/>
-                <w:szCs w:val="22"/>
-              </w:rPr>
-            </w:pPr>
-          </w:p>
-        </w:tc>
-        <w:tc>
-          <w:tcPr>
-            <w:tcW w:w="3791" w:type="dxa"/>
+            <w:tcW w:w="2520" w:type="dxa"/>
+          </w:tcPr>
+          <w:p>
+            <w:pPr>
+              <w:rPr>
+                <w:rFonts w:ascii="Times New Roman" w:hAnsi="Times New Roman"/>
+                <w:sz w:val="22"/>
+                <w:szCs w:val="22"/>
+              </w:rPr>
+            </w:pPr>
+          </w:p>
+        </w:tc>
+        <w:tc>
+          <w:tcPr>
+            <w:tcW w:w="3600" w:type="dxa"/>
           </w:tcPr>
           <w:p>
             <w:pPr>
@@ -1766,21 +2044,21 @@
         </w:tc>
         <w:tc>
           <w:tcPr>
-            <w:tcW w:w="2329" w:type="dxa"/>
-          </w:tcPr>
-          <w:p>
-            <w:pPr>
-              <w:rPr>
-                <w:rFonts w:ascii="Times New Roman" w:hAnsi="Times New Roman"/>
-                <w:sz w:val="22"/>
-                <w:szCs w:val="22"/>
-              </w:rPr>
-            </w:pPr>
-          </w:p>
-        </w:tc>
-        <w:tc>
-          <w:tcPr>
-            <w:tcW w:w="3791" w:type="dxa"/>
+            <w:tcW w:w="2520" w:type="dxa"/>
+          </w:tcPr>
+          <w:p>
+            <w:pPr>
+              <w:rPr>
+                <w:rFonts w:ascii="Times New Roman" w:hAnsi="Times New Roman"/>
+                <w:sz w:val="22"/>
+                <w:szCs w:val="22"/>
+              </w:rPr>
+            </w:pPr>
+          </w:p>
+        </w:tc>
+        <w:tc>
+          <w:tcPr>
+            <w:tcW w:w="3600" w:type="dxa"/>
           </w:tcPr>
           <w:p>
             <w:pPr>
@@ -2237,16 +2515,26 @@
           <w:sz w:val="22"/>
           <w:szCs w:val="22"/>
         </w:rPr>
-        <w:t xml:space="preserve"> to earn a grade of S</w:t>
-      </w:r>
+        <w:t xml:space="preserve"> to earn a grade of </w:t>
+      </w:r>
+      <w:proofErr w:type="gramStart"/>
       <w:r>
         <w:rPr>
           <w:rFonts w:ascii="Times New Roman" w:hAnsi="Times New Roman"/>
           <w:sz w:val="22"/>
           <w:szCs w:val="22"/>
         </w:rPr>
+        <w:t>S</w:t>
+      </w:r>
+      <w:r>
+        <w:rPr>
+          <w:rFonts w:ascii="Times New Roman" w:hAnsi="Times New Roman"/>
+          <w:sz w:val="22"/>
+          <w:szCs w:val="22"/>
+        </w:rPr>
         <w:t>R</w:t>
       </w:r>
+      <w:proofErr w:type="gramEnd"/>
     </w:p>
     <w:p>
       <w:pPr>
@@ -2386,6 +2674,7 @@
               <w:rPr>
                 <w:rFonts w:ascii="Times New Roman" w:hAnsi="Times New Roman"/>
               </w:rPr>
+              <w:lastRenderedPageBreak/>
               <w:t>1.</w:t>
             </w:r>
           </w:p>
@@ -2550,7 +2839,25 @@
                 <w:sz w:val="22"/>
                 <w:szCs w:val="22"/>
               </w:rPr>
-              <w:t xml:space="preserve"> and try to understand. Try small simulated data</w:t>
+              <w:t xml:space="preserve"> and try to understand. Try </w:t>
+            </w:r>
+            <w:proofErr w:type="gramStart"/>
+            <w:r>
+              <w:rPr>
+                <w:rFonts w:ascii="Times New Roman" w:hAnsi="Times New Roman"/>
+                <w:sz w:val="22"/>
+                <w:szCs w:val="22"/>
+              </w:rPr>
+              <w:t>small simulated</w:t>
+            </w:r>
+            <w:proofErr w:type="gramEnd"/>
+            <w:r>
+              <w:rPr>
+                <w:rFonts w:ascii="Times New Roman" w:hAnsi="Times New Roman"/>
+                <w:sz w:val="22"/>
+                <w:szCs w:val="22"/>
+              </w:rPr>
+              <w:t xml:space="preserve"> data</w:t>
             </w:r>
             <w:r>
               <w:rPr>
@@ -2601,8 +2908,18 @@
                 <w:sz w:val="22"/>
                 <w:szCs w:val="22"/>
               </w:rPr>
-              <w:t xml:space="preserve"> 2 satisfied and verify. Continue with paper b, c</w:t>
-            </w:r>
+              <w:t xml:space="preserve"> 2 satisfied and verify. Continue with paper b, </w:t>
+            </w:r>
+            <w:proofErr w:type="gramStart"/>
+            <w:r>
+              <w:rPr>
+                <w:rFonts w:ascii="Times New Roman" w:hAnsi="Times New Roman"/>
+                <w:sz w:val="22"/>
+                <w:szCs w:val="22"/>
+              </w:rPr>
+              <w:t>c</w:t>
+            </w:r>
+            <w:proofErr w:type="gramEnd"/>
           </w:p>
           <w:p>
             <w:pPr>
@@ -2656,7 +2973,25 @@
                 <w:sz w:val="22"/>
                 <w:szCs w:val="22"/>
               </w:rPr>
-              <w:t>MG1: Read about error messages and try to understand. Try small simulated data set</w:t>
+              <w:t xml:space="preserve">MG1: Read about error messages and try to understand. Try </w:t>
+            </w:r>
+            <w:proofErr w:type="gramStart"/>
+            <w:r>
+              <w:rPr>
+                <w:rFonts w:ascii="Times New Roman" w:hAnsi="Times New Roman"/>
+                <w:sz w:val="22"/>
+                <w:szCs w:val="22"/>
+              </w:rPr>
+              <w:t>small simulated</w:t>
+            </w:r>
+            <w:proofErr w:type="gramEnd"/>
+            <w:r>
+              <w:rPr>
+                <w:rFonts w:ascii="Times New Roman" w:hAnsi="Times New Roman"/>
+                <w:sz w:val="22"/>
+                <w:szCs w:val="22"/>
+              </w:rPr>
+              <w:t xml:space="preserve"> data set</w:t>
             </w:r>
           </w:p>
           <w:p>
@@ -2691,6 +3026,90 @@
                 <w:sz w:val="22"/>
                 <w:szCs w:val="22"/>
               </w:rPr>
+              <w:t xml:space="preserve"> 2 satisfied. Continue with paper b, </w:t>
+            </w:r>
+            <w:proofErr w:type="gramStart"/>
+            <w:r>
+              <w:rPr>
+                <w:rFonts w:ascii="Times New Roman" w:hAnsi="Times New Roman"/>
+                <w:sz w:val="22"/>
+                <w:szCs w:val="22"/>
+              </w:rPr>
+              <w:t>c</w:t>
+            </w:r>
+            <w:proofErr w:type="gramEnd"/>
+          </w:p>
+          <w:p>
+            <w:pPr>
+              <w:rPr>
+                <w:rFonts w:ascii="Times New Roman" w:hAnsi="Times New Roman"/>
+                <w:sz w:val="22"/>
+                <w:szCs w:val="22"/>
+              </w:rPr>
+            </w:pPr>
+          </w:p>
+        </w:tc>
+        <w:tc>
+          <w:tcPr>
+            <w:tcW w:w="2505" w:type="dxa"/>
+          </w:tcPr>
+          <w:p>
+            <w:pPr>
+              <w:rPr>
+                <w:rFonts w:ascii="Times New Roman" w:hAnsi="Times New Roman"/>
+                <w:sz w:val="22"/>
+                <w:szCs w:val="22"/>
+              </w:rPr>
+            </w:pPr>
+            <w:r>
+              <w:rPr>
+                <w:rFonts w:ascii="Times New Roman" w:hAnsi="Times New Roman"/>
+                <w:sz w:val="22"/>
+                <w:szCs w:val="22"/>
+              </w:rPr>
+              <w:t xml:space="preserve">MG1: Matrix rank deficient is cause. </w:t>
+            </w:r>
+            <w:proofErr w:type="gramStart"/>
+            <w:r>
+              <w:rPr>
+                <w:rFonts w:ascii="Times New Roman" w:hAnsi="Times New Roman"/>
+                <w:sz w:val="22"/>
+                <w:szCs w:val="22"/>
+              </w:rPr>
+              <w:t>Small simulated</w:t>
+            </w:r>
+            <w:proofErr w:type="gramEnd"/>
+            <w:r>
+              <w:rPr>
+                <w:rFonts w:ascii="Times New Roman" w:hAnsi="Times New Roman"/>
+                <w:sz w:val="22"/>
+                <w:szCs w:val="22"/>
+              </w:rPr>
+              <w:t xml:space="preserve"> data set worked. </w:t>
+            </w:r>
+          </w:p>
+          <w:p>
+            <w:pPr>
+              <w:rPr>
+                <w:rFonts w:ascii="Times New Roman" w:hAnsi="Times New Roman"/>
+                <w:sz w:val="22"/>
+                <w:szCs w:val="22"/>
+              </w:rPr>
+            </w:pPr>
+            <w:r>
+              <w:rPr>
+                <w:rFonts w:ascii="Times New Roman" w:hAnsi="Times New Roman"/>
+                <w:sz w:val="22"/>
+                <w:szCs w:val="22"/>
+              </w:rPr>
+              <w:t xml:space="preserve">MG2: Uniform distribution example verified. </w:t>
+            </w:r>
+            <w:r>
+              <w:rPr>
+                <w:rFonts w:ascii="Times New Roman" w:hAnsi="Times New Roman"/>
+                <w:sz w:val="22"/>
+                <w:szCs w:val="22"/>
+              </w:rPr>
               <w:t xml:space="preserve"> </w:t>
             </w:r>
             <w:r>
@@ -2699,58 +3118,15 @@
                 <w:sz w:val="22"/>
                 <w:szCs w:val="22"/>
               </w:rPr>
-              <w:lastRenderedPageBreak/>
-              <w:t>2 satisfied. Continue with paper b, c</w:t>
-            </w:r>
-          </w:p>
-          <w:p>
-            <w:pPr>
-              <w:rPr>
-                <w:rFonts w:ascii="Times New Roman" w:hAnsi="Times New Roman"/>
-                <w:sz w:val="22"/>
-                <w:szCs w:val="22"/>
-              </w:rPr>
-            </w:pPr>
-          </w:p>
-        </w:tc>
-        <w:tc>
-          <w:tcPr>
-            <w:tcW w:w="2505" w:type="dxa"/>
-          </w:tcPr>
-          <w:p>
-            <w:pPr>
-              <w:rPr>
-                <w:rFonts w:ascii="Times New Roman" w:hAnsi="Times New Roman"/>
-                <w:sz w:val="22"/>
-                <w:szCs w:val="22"/>
-              </w:rPr>
-            </w:pPr>
-            <w:r>
-              <w:rPr>
-                <w:rFonts w:ascii="Times New Roman" w:hAnsi="Times New Roman"/>
-                <w:sz w:val="22"/>
-                <w:szCs w:val="22"/>
-              </w:rPr>
-              <w:lastRenderedPageBreak/>
-              <w:t xml:space="preserve">MG1: Matrix rank deficient is cause. Small simulated data set worked. </w:t>
-            </w:r>
-          </w:p>
-          <w:p>
-            <w:pPr>
-              <w:rPr>
-                <w:rFonts w:ascii="Times New Roman" w:hAnsi="Times New Roman"/>
-                <w:sz w:val="22"/>
-                <w:szCs w:val="22"/>
-              </w:rPr>
-            </w:pPr>
-            <w:r>
-              <w:rPr>
-                <w:rFonts w:ascii="Times New Roman" w:hAnsi="Times New Roman"/>
-                <w:sz w:val="22"/>
-                <w:szCs w:val="22"/>
-              </w:rPr>
-              <w:lastRenderedPageBreak/>
-              <w:t xml:space="preserve">MG2: Uniform distribution example verified. </w:t>
+              <w:t xml:space="preserve">Read </w:t>
+            </w:r>
+            <w:r>
+              <w:rPr>
+                <w:rFonts w:ascii="Times New Roman" w:hAnsi="Times New Roman"/>
+                <w:sz w:val="22"/>
+                <w:szCs w:val="22"/>
+              </w:rPr>
+              <w:t>b and c.</w:t>
             </w:r>
             <w:r>
               <w:rPr>
@@ -2760,30 +3136,6 @@
               </w:rPr>
               <w:t xml:space="preserve"> </w:t>
             </w:r>
-            <w:r>
-              <w:rPr>
-                <w:rFonts w:ascii="Times New Roman" w:hAnsi="Times New Roman"/>
-                <w:sz w:val="22"/>
-                <w:szCs w:val="22"/>
-              </w:rPr>
-              <w:t xml:space="preserve">Read </w:t>
-            </w:r>
-            <w:r>
-              <w:rPr>
-                <w:rFonts w:ascii="Times New Roman" w:hAnsi="Times New Roman"/>
-                <w:sz w:val="22"/>
-                <w:szCs w:val="22"/>
-              </w:rPr>
-              <w:t>b and c.</w:t>
-            </w:r>
-            <w:r>
-              <w:rPr>
-                <w:rFonts w:ascii="Times New Roman" w:hAnsi="Times New Roman"/>
-                <w:sz w:val="22"/>
-                <w:szCs w:val="22"/>
-              </w:rPr>
-              <w:t xml:space="preserve"> </w:t>
-            </w:r>
           </w:p>
         </w:tc>
         <w:tc>
@@ -2804,7 +3156,6 @@
                 <w:sz w:val="22"/>
                 <w:szCs w:val="22"/>
               </w:rPr>
-              <w:lastRenderedPageBreak/>
               <w:t>MG1: Determine why design matrix is rank deficient and methods for modifying it.  Implement for data set.</w:t>
             </w:r>
           </w:p>
@@ -3073,8 +3424,16 @@
         <w:rPr>
           <w:rFonts w:ascii="Times New Roman" w:hAnsi="Times New Roman"/>
         </w:rPr>
-        <w:t>Characteristics of a good advisee are below</w:t>
-      </w:r>
+        <w:t xml:space="preserve">Characteristics of a good advisee are </w:t>
+      </w:r>
+      <w:proofErr w:type="gramStart"/>
+      <w:r>
+        <w:rPr>
+          <w:rFonts w:ascii="Times New Roman" w:hAnsi="Times New Roman"/>
+        </w:rPr>
+        <w:t>below</w:t>
+      </w:r>
+      <w:proofErr w:type="gramEnd"/>
     </w:p>
     <w:p>
       <w:pPr>
@@ -3180,8 +3539,16 @@
         <w:rPr>
           <w:rFonts w:ascii="Times New Roman" w:hAnsi="Times New Roman"/>
         </w:rPr>
-        <w:t>Learns from mistakes</w:t>
-      </w:r>
+        <w:t xml:space="preserve">Learns from </w:t>
+      </w:r>
+      <w:proofErr w:type="gramStart"/>
+      <w:r>
+        <w:rPr>
+          <w:rFonts w:ascii="Times New Roman" w:hAnsi="Times New Roman"/>
+        </w:rPr>
+        <w:t>mistakes</w:t>
+      </w:r>
+      <w:proofErr w:type="gramEnd"/>
     </w:p>
     <w:p>
       <w:pPr>
@@ -3252,7 +3619,21 @@
         <w:rPr>
           <w:rFonts w:ascii="Times New Roman" w:hAnsi="Times New Roman"/>
         </w:rPr>
-        <w:t>.  “Know what you know and know what you don’t know”</w:t>
+        <w:t xml:space="preserve">.  “Know what you know and know what you don’t </w:t>
+      </w:r>
+      <w:proofErr w:type="gramStart"/>
+      <w:r>
+        <w:rPr>
+          <w:rFonts w:ascii="Times New Roman" w:hAnsi="Times New Roman"/>
+        </w:rPr>
+        <w:t>know</w:t>
+      </w:r>
+      <w:proofErr w:type="gramEnd"/>
+      <w:r>
+        <w:rPr>
+          <w:rFonts w:ascii="Times New Roman" w:hAnsi="Times New Roman"/>
+        </w:rPr>
+        <w:t>”</w:t>
       </w:r>
     </w:p>
     <w:p>
@@ -3300,8 +3681,16 @@
         <w:rPr>
           <w:rFonts w:ascii="Times New Roman" w:hAnsi="Times New Roman"/>
         </w:rPr>
-        <w:t xml:space="preserve"> ….[</w:t>
-      </w:r>
+        <w:t xml:space="preserve"> </w:t>
+      </w:r>
+      <w:proofErr w:type="gramStart"/>
+      <w:r>
+        <w:rPr>
+          <w:rFonts w:ascii="Times New Roman" w:hAnsi="Times New Roman"/>
+        </w:rPr>
+        <w:t>….[</w:t>
+      </w:r>
+      <w:proofErr w:type="gramEnd"/>
       <w:r>
         <w:rPr>
           <w:rFonts w:ascii="Times New Roman" w:hAnsi="Times New Roman"/>
@@ -3390,8 +3779,16 @@
         <w:rPr>
           <w:rFonts w:ascii="Times New Roman" w:hAnsi="Times New Roman"/>
         </w:rPr>
-        <w:t xml:space="preserve">  Data inputted needs processed differently.  I’m reading the help file and vignette</w:t>
-      </w:r>
+        <w:t xml:space="preserve">  Data inputted needs processed differently.  I’m reading the help file and </w:t>
+      </w:r>
+      <w:proofErr w:type="gramStart"/>
+      <w:r>
+        <w:rPr>
+          <w:rFonts w:ascii="Times New Roman" w:hAnsi="Times New Roman"/>
+        </w:rPr>
+        <w:t>vignette</w:t>
+      </w:r>
+      <w:proofErr w:type="gramEnd"/>
       <w:r>
         <w:rPr>
           <w:rFonts w:ascii="Times New Roman" w:hAnsi="Times New Roman"/>
@@ -3444,8 +3841,16 @@
         <w:rPr>
           <w:rFonts w:ascii="Times New Roman" w:hAnsi="Times New Roman"/>
         </w:rPr>
-        <w:t xml:space="preserve"> here</w:t>
-      </w:r>
+        <w:t xml:space="preserve"> </w:t>
+      </w:r>
+      <w:proofErr w:type="gramStart"/>
+      <w:r>
+        <w:rPr>
+          <w:rFonts w:ascii="Times New Roman" w:hAnsi="Times New Roman"/>
+        </w:rPr>
+        <w:t>here</w:t>
+      </w:r>
+      <w:proofErr w:type="gramEnd"/>
       <w:r>
         <w:rPr>
           <w:rFonts w:ascii="Times New Roman" w:hAnsi="Times New Roman"/>
@@ -4059,6 +4464,119 @@
     </w:lvl>
   </w:abstractNum>
   <w:abstractNum w:abstractNumId="5" w15:restartNumberingAfterBreak="0">
+    <w:nsid w:val="20F16C17"/>
+    <w:multiLevelType w:val="hybridMultilevel"/>
+    <w:tmpl w:val="4158208E"/>
+    <w:lvl w:ilvl="0" w:tplc="1FEC0AF2">
+      <w:numFmt w:val="bullet"/>
+      <w:lvlText w:val="-"/>
+      <w:lvlJc w:val="left"/>
+      <w:pPr>
+        <w:ind w:left="720" w:hanging="360"/>
+      </w:pPr>
+      <w:rPr>
+        <w:rFonts w:ascii="Times New Roman" w:eastAsia="Times New Roman" w:hAnsi="Times New Roman" w:cs="Times New Roman" w:hint="default"/>
+        <w:sz w:val="20"/>
+      </w:rPr>
+    </w:lvl>
+    <w:lvl w:ilvl="1" w:tplc="04090003" w:tentative="1">
+      <w:start w:val="1"/>
+      <w:numFmt w:val="bullet"/>
+      <w:lvlText w:val="o"/>
+      <w:lvlJc w:val="left"/>
+      <w:pPr>
+        <w:ind w:left="1440" w:hanging="360"/>
+      </w:pPr>
+      <w:rPr>
+        <w:rFonts w:ascii="Courier New" w:hAnsi="Courier New" w:cs="Courier New" w:hint="default"/>
+      </w:rPr>
+    </w:lvl>
+    <w:lvl w:ilvl="2" w:tplc="04090005" w:tentative="1">
+      <w:start w:val="1"/>
+      <w:numFmt w:val="bullet"/>
+      <w:lvlText w:val=""/>
+      <w:lvlJc w:val="left"/>
+      <w:pPr>
+        <w:ind w:left="2160" w:hanging="360"/>
+      </w:pPr>
+      <w:rPr>
+        <w:rFonts w:ascii="Wingdings" w:hAnsi="Wingdings" w:hint="default"/>
+      </w:rPr>
+    </w:lvl>
+    <w:lvl w:ilvl="3" w:tplc="04090001" w:tentative="1">
+      <w:start w:val="1"/>
+      <w:numFmt w:val="bullet"/>
+      <w:lvlText w:val=""/>
+      <w:lvlJc w:val="left"/>
+      <w:pPr>
+        <w:ind w:left="2880" w:hanging="360"/>
+      </w:pPr>
+      <w:rPr>
+        <w:rFonts w:ascii="Symbol" w:hAnsi="Symbol" w:hint="default"/>
+      </w:rPr>
+    </w:lvl>
+    <w:lvl w:ilvl="4" w:tplc="04090003" w:tentative="1">
+      <w:start w:val="1"/>
+      <w:numFmt w:val="bullet"/>
+      <w:lvlText w:val="o"/>
+      <w:lvlJc w:val="left"/>
+      <w:pPr>
+        <w:ind w:left="3600" w:hanging="360"/>
+      </w:pPr>
+      <w:rPr>
+        <w:rFonts w:ascii="Courier New" w:hAnsi="Courier New" w:cs="Courier New" w:hint="default"/>
+      </w:rPr>
+    </w:lvl>
+    <w:lvl w:ilvl="5" w:tplc="04090005" w:tentative="1">
+      <w:start w:val="1"/>
+      <w:numFmt w:val="bullet"/>
+      <w:lvlText w:val=""/>
+      <w:lvlJc w:val="left"/>
+      <w:pPr>
+        <w:ind w:left="4320" w:hanging="360"/>
+      </w:pPr>
+      <w:rPr>
+        <w:rFonts w:ascii="Wingdings" w:hAnsi="Wingdings" w:hint="default"/>
+      </w:rPr>
+    </w:lvl>
+    <w:lvl w:ilvl="6" w:tplc="04090001" w:tentative="1">
+      <w:start w:val="1"/>
+      <w:numFmt w:val="bullet"/>
+      <w:lvlText w:val=""/>
+      <w:lvlJc w:val="left"/>
+      <w:pPr>
+        <w:ind w:left="5040" w:hanging="360"/>
+      </w:pPr>
+      <w:rPr>
+        <w:rFonts w:ascii="Symbol" w:hAnsi="Symbol" w:hint="default"/>
+      </w:rPr>
+    </w:lvl>
+    <w:lvl w:ilvl="7" w:tplc="04090003" w:tentative="1">
+      <w:start w:val="1"/>
+      <w:numFmt w:val="bullet"/>
+      <w:lvlText w:val="o"/>
+      <w:lvlJc w:val="left"/>
+      <w:pPr>
+        <w:ind w:left="5760" w:hanging="360"/>
+      </w:pPr>
+      <w:rPr>
+        <w:rFonts w:ascii="Courier New" w:hAnsi="Courier New" w:cs="Courier New" w:hint="default"/>
+      </w:rPr>
+    </w:lvl>
+    <w:lvl w:ilvl="8" w:tplc="04090005" w:tentative="1">
+      <w:start w:val="1"/>
+      <w:numFmt w:val="bullet"/>
+      <w:lvlText w:val=""/>
+      <w:lvlJc w:val="left"/>
+      <w:pPr>
+        <w:ind w:left="6480" w:hanging="360"/>
+      </w:pPr>
+      <w:rPr>
+        <w:rFonts w:ascii="Wingdings" w:hAnsi="Wingdings" w:hint="default"/>
+      </w:rPr>
+    </w:lvl>
+  </w:abstractNum>
+  <w:abstractNum w:abstractNumId="6" w15:restartNumberingAfterBreak="0">
     <w:nsid w:val="2A0255C3"/>
     <w:multiLevelType w:val="hybridMultilevel"/>
     <w:tmpl w:val="A26CBC7C"/>
@@ -4171,7 +4689,119 @@
       </w:rPr>
     </w:lvl>
   </w:abstractNum>
-  <w:abstractNum w:abstractNumId="6" w15:restartNumberingAfterBreak="0">
+  <w:abstractNum w:abstractNumId="7" w15:restartNumberingAfterBreak="0">
+    <w:nsid w:val="30EE50EC"/>
+    <w:multiLevelType w:val="hybridMultilevel"/>
+    <w:tmpl w:val="4D0665CE"/>
+    <w:lvl w:ilvl="0" w:tplc="E0025AFE">
+      <w:numFmt w:val="bullet"/>
+      <w:lvlText w:val="-"/>
+      <w:lvlJc w:val="left"/>
+      <w:pPr>
+        <w:ind w:left="720" w:hanging="360"/>
+      </w:pPr>
+      <w:rPr>
+        <w:rFonts w:ascii="Times New Roman" w:eastAsia="Times New Roman" w:hAnsi="Times New Roman" w:cs="Times New Roman" w:hint="default"/>
+      </w:rPr>
+    </w:lvl>
+    <w:lvl w:ilvl="1" w:tplc="04090003" w:tentative="1">
+      <w:start w:val="1"/>
+      <w:numFmt w:val="bullet"/>
+      <w:lvlText w:val="o"/>
+      <w:lvlJc w:val="left"/>
+      <w:pPr>
+        <w:ind w:left="1440" w:hanging="360"/>
+      </w:pPr>
+      <w:rPr>
+        <w:rFonts w:ascii="Courier New" w:hAnsi="Courier New" w:cs="Courier New" w:hint="default"/>
+      </w:rPr>
+    </w:lvl>
+    <w:lvl w:ilvl="2" w:tplc="04090005" w:tentative="1">
+      <w:start w:val="1"/>
+      <w:numFmt w:val="bullet"/>
+      <w:lvlText w:val=""/>
+      <w:lvlJc w:val="left"/>
+      <w:pPr>
+        <w:ind w:left="2160" w:hanging="360"/>
+      </w:pPr>
+      <w:rPr>
+        <w:rFonts w:ascii="Wingdings" w:hAnsi="Wingdings" w:hint="default"/>
+      </w:rPr>
+    </w:lvl>
+    <w:lvl w:ilvl="3" w:tplc="04090001" w:tentative="1">
+      <w:start w:val="1"/>
+      <w:numFmt w:val="bullet"/>
+      <w:lvlText w:val=""/>
+      <w:lvlJc w:val="left"/>
+      <w:pPr>
+        <w:ind w:left="2880" w:hanging="360"/>
+      </w:pPr>
+      <w:rPr>
+        <w:rFonts w:ascii="Symbol" w:hAnsi="Symbol" w:hint="default"/>
+      </w:rPr>
+    </w:lvl>
+    <w:lvl w:ilvl="4" w:tplc="04090003" w:tentative="1">
+      <w:start w:val="1"/>
+      <w:numFmt w:val="bullet"/>
+      <w:lvlText w:val="o"/>
+      <w:lvlJc w:val="left"/>
+      <w:pPr>
+        <w:ind w:left="3600" w:hanging="360"/>
+      </w:pPr>
+      <w:rPr>
+        <w:rFonts w:ascii="Courier New" w:hAnsi="Courier New" w:cs="Courier New" w:hint="default"/>
+      </w:rPr>
+    </w:lvl>
+    <w:lvl w:ilvl="5" w:tplc="04090005" w:tentative="1">
+      <w:start w:val="1"/>
+      <w:numFmt w:val="bullet"/>
+      <w:lvlText w:val=""/>
+      <w:lvlJc w:val="left"/>
+      <w:pPr>
+        <w:ind w:left="4320" w:hanging="360"/>
+      </w:pPr>
+      <w:rPr>
+        <w:rFonts w:ascii="Wingdings" w:hAnsi="Wingdings" w:hint="default"/>
+      </w:rPr>
+    </w:lvl>
+    <w:lvl w:ilvl="6" w:tplc="04090001" w:tentative="1">
+      <w:start w:val="1"/>
+      <w:numFmt w:val="bullet"/>
+      <w:lvlText w:val=""/>
+      <w:lvlJc w:val="left"/>
+      <w:pPr>
+        <w:ind w:left="5040" w:hanging="360"/>
+      </w:pPr>
+      <w:rPr>
+        <w:rFonts w:ascii="Symbol" w:hAnsi="Symbol" w:hint="default"/>
+      </w:rPr>
+    </w:lvl>
+    <w:lvl w:ilvl="7" w:tplc="04090003" w:tentative="1">
+      <w:start w:val="1"/>
+      <w:numFmt w:val="bullet"/>
+      <w:lvlText w:val="o"/>
+      <w:lvlJc w:val="left"/>
+      <w:pPr>
+        <w:ind w:left="5760" w:hanging="360"/>
+      </w:pPr>
+      <w:rPr>
+        <w:rFonts w:ascii="Courier New" w:hAnsi="Courier New" w:cs="Courier New" w:hint="default"/>
+      </w:rPr>
+    </w:lvl>
+    <w:lvl w:ilvl="8" w:tplc="04090005" w:tentative="1">
+      <w:start w:val="1"/>
+      <w:numFmt w:val="bullet"/>
+      <w:lvlText w:val=""/>
+      <w:lvlJc w:val="left"/>
+      <w:pPr>
+        <w:ind w:left="6480" w:hanging="360"/>
+      </w:pPr>
+      <w:rPr>
+        <w:rFonts w:ascii="Wingdings" w:hAnsi="Wingdings" w:hint="default"/>
+      </w:rPr>
+    </w:lvl>
+  </w:abstractNum>
+  <w:abstractNum w:abstractNumId="8" w15:restartNumberingAfterBreak="0">
     <w:nsid w:val="32B46426"/>
     <w:multiLevelType w:val="hybridMultilevel"/>
     <w:tmpl w:val="2D649E60"/>
@@ -4260,7 +4890,7 @@
       </w:pPr>
     </w:lvl>
   </w:abstractNum>
-  <w:abstractNum w:abstractNumId="7" w15:restartNumberingAfterBreak="0">
+  <w:abstractNum w:abstractNumId="9" w15:restartNumberingAfterBreak="0">
     <w:nsid w:val="35C510DB"/>
     <w:multiLevelType w:val="hybridMultilevel"/>
     <w:tmpl w:val="AD2AD5B4"/>
@@ -4373,7 +5003,7 @@
       </w:rPr>
     </w:lvl>
   </w:abstractNum>
-  <w:abstractNum w:abstractNumId="8" w15:restartNumberingAfterBreak="0">
+  <w:abstractNum w:abstractNumId="10" w15:restartNumberingAfterBreak="0">
     <w:nsid w:val="4C494F40"/>
     <w:multiLevelType w:val="hybridMultilevel"/>
     <w:tmpl w:val="2AB84790"/>
@@ -4486,7 +5116,7 @@
       </w:rPr>
     </w:lvl>
   </w:abstractNum>
-  <w:abstractNum w:abstractNumId="9" w15:restartNumberingAfterBreak="0">
+  <w:abstractNum w:abstractNumId="11" w15:restartNumberingAfterBreak="0">
     <w:nsid w:val="4F0B1796"/>
     <w:multiLevelType w:val="hybridMultilevel"/>
     <w:tmpl w:val="12E671E0"/>
@@ -4578,7 +5208,119 @@
       </w:pPr>
     </w:lvl>
   </w:abstractNum>
-  <w:abstractNum w:abstractNumId="10" w15:restartNumberingAfterBreak="0">
+  <w:abstractNum w:abstractNumId="12" w15:restartNumberingAfterBreak="0">
+    <w:nsid w:val="50772C87"/>
+    <w:multiLevelType w:val="hybridMultilevel"/>
+    <w:tmpl w:val="22D833BE"/>
+    <w:lvl w:ilvl="0" w:tplc="F3940458">
+      <w:numFmt w:val="bullet"/>
+      <w:lvlText w:val="-"/>
+      <w:lvlJc w:val="left"/>
+      <w:pPr>
+        <w:ind w:left="720" w:hanging="360"/>
+      </w:pPr>
+      <w:rPr>
+        <w:rFonts w:ascii="Times New Roman" w:eastAsia="Times New Roman" w:hAnsi="Times New Roman" w:cs="Times New Roman" w:hint="default"/>
+      </w:rPr>
+    </w:lvl>
+    <w:lvl w:ilvl="1" w:tplc="04090003" w:tentative="1">
+      <w:start w:val="1"/>
+      <w:numFmt w:val="bullet"/>
+      <w:lvlText w:val="o"/>
+      <w:lvlJc w:val="left"/>
+      <w:pPr>
+        <w:ind w:left="1440" w:hanging="360"/>
+      </w:pPr>
+      <w:rPr>
+        <w:rFonts w:ascii="Courier New" w:hAnsi="Courier New" w:cs="Courier New" w:hint="default"/>
+      </w:rPr>
+    </w:lvl>
+    <w:lvl w:ilvl="2" w:tplc="04090005" w:tentative="1">
+      <w:start w:val="1"/>
+      <w:numFmt w:val="bullet"/>
+      <w:lvlText w:val=""/>
+      <w:lvlJc w:val="left"/>
+      <w:pPr>
+        <w:ind w:left="2160" w:hanging="360"/>
+      </w:pPr>
+      <w:rPr>
+        <w:rFonts w:ascii="Wingdings" w:hAnsi="Wingdings" w:hint="default"/>
+      </w:rPr>
+    </w:lvl>
+    <w:lvl w:ilvl="3" w:tplc="04090001" w:tentative="1">
+      <w:start w:val="1"/>
+      <w:numFmt w:val="bullet"/>
+      <w:lvlText w:val=""/>
+      <w:lvlJc w:val="left"/>
+      <w:pPr>
+        <w:ind w:left="2880" w:hanging="360"/>
+      </w:pPr>
+      <w:rPr>
+        <w:rFonts w:ascii="Symbol" w:hAnsi="Symbol" w:hint="default"/>
+      </w:rPr>
+    </w:lvl>
+    <w:lvl w:ilvl="4" w:tplc="04090003" w:tentative="1">
+      <w:start w:val="1"/>
+      <w:numFmt w:val="bullet"/>
+      <w:lvlText w:val="o"/>
+      <w:lvlJc w:val="left"/>
+      <w:pPr>
+        <w:ind w:left="3600" w:hanging="360"/>
+      </w:pPr>
+      <w:rPr>
+        <w:rFonts w:ascii="Courier New" w:hAnsi="Courier New" w:cs="Courier New" w:hint="default"/>
+      </w:rPr>
+    </w:lvl>
+    <w:lvl w:ilvl="5" w:tplc="04090005" w:tentative="1">
+      <w:start w:val="1"/>
+      <w:numFmt w:val="bullet"/>
+      <w:lvlText w:val=""/>
+      <w:lvlJc w:val="left"/>
+      <w:pPr>
+        <w:ind w:left="4320" w:hanging="360"/>
+      </w:pPr>
+      <w:rPr>
+        <w:rFonts w:ascii="Wingdings" w:hAnsi="Wingdings" w:hint="default"/>
+      </w:rPr>
+    </w:lvl>
+    <w:lvl w:ilvl="6" w:tplc="04090001" w:tentative="1">
+      <w:start w:val="1"/>
+      <w:numFmt w:val="bullet"/>
+      <w:lvlText w:val=""/>
+      <w:lvlJc w:val="left"/>
+      <w:pPr>
+        <w:ind w:left="5040" w:hanging="360"/>
+      </w:pPr>
+      <w:rPr>
+        <w:rFonts w:ascii="Symbol" w:hAnsi="Symbol" w:hint="default"/>
+      </w:rPr>
+    </w:lvl>
+    <w:lvl w:ilvl="7" w:tplc="04090003" w:tentative="1">
+      <w:start w:val="1"/>
+      <w:numFmt w:val="bullet"/>
+      <w:lvlText w:val="o"/>
+      <w:lvlJc w:val="left"/>
+      <w:pPr>
+        <w:ind w:left="5760" w:hanging="360"/>
+      </w:pPr>
+      <w:rPr>
+        <w:rFonts w:ascii="Courier New" w:hAnsi="Courier New" w:cs="Courier New" w:hint="default"/>
+      </w:rPr>
+    </w:lvl>
+    <w:lvl w:ilvl="8" w:tplc="04090005" w:tentative="1">
+      <w:start w:val="1"/>
+      <w:numFmt w:val="bullet"/>
+      <w:lvlText w:val=""/>
+      <w:lvlJc w:val="left"/>
+      <w:pPr>
+        <w:ind w:left="6480" w:hanging="360"/>
+      </w:pPr>
+      <w:rPr>
+        <w:rFonts w:ascii="Wingdings" w:hAnsi="Wingdings" w:hint="default"/>
+      </w:rPr>
+    </w:lvl>
+  </w:abstractNum>
+  <w:abstractNum w:abstractNumId="13" w15:restartNumberingAfterBreak="0">
     <w:nsid w:val="553652B6"/>
     <w:multiLevelType w:val="hybridMultilevel"/>
     <w:tmpl w:val="A83EE34A"/>
@@ -4691,7 +5433,7 @@
       </w:rPr>
     </w:lvl>
   </w:abstractNum>
-  <w:abstractNum w:abstractNumId="11" w15:restartNumberingAfterBreak="0">
+  <w:abstractNum w:abstractNumId="14" w15:restartNumberingAfterBreak="0">
     <w:nsid w:val="5B593515"/>
     <w:multiLevelType w:val="hybridMultilevel"/>
     <w:tmpl w:val="9F342F2A"/>
@@ -4804,7 +5546,7 @@
       </w:rPr>
     </w:lvl>
   </w:abstractNum>
-  <w:abstractNum w:abstractNumId="12" w15:restartNumberingAfterBreak="0">
+  <w:abstractNum w:abstractNumId="15" w15:restartNumberingAfterBreak="0">
     <w:nsid w:val="5C3C421D"/>
     <w:multiLevelType w:val="hybridMultilevel"/>
     <w:tmpl w:val="11C86ED8"/>
@@ -4890,7 +5632,7 @@
       </w:pPr>
     </w:lvl>
   </w:abstractNum>
-  <w:abstractNum w:abstractNumId="13" w15:restartNumberingAfterBreak="0">
+  <w:abstractNum w:abstractNumId="16" w15:restartNumberingAfterBreak="0">
     <w:nsid w:val="7A5C7476"/>
     <w:multiLevelType w:val="hybridMultilevel"/>
     <w:tmpl w:val="FBA6A940"/>
@@ -5004,19 +5746,19 @@
     </w:lvl>
   </w:abstractNum>
   <w:num w:numId="1" w16cid:durableId="2045521659">
-    <w:abstractNumId w:val="7"/>
+    <w:abstractNumId w:val="9"/>
   </w:num>
   <w:num w:numId="2" w16cid:durableId="1028216363">
-    <w:abstractNumId w:val="11"/>
+    <w:abstractNumId w:val="14"/>
   </w:num>
   <w:num w:numId="3" w16cid:durableId="450975596">
-    <w:abstractNumId w:val="8"/>
+    <w:abstractNumId w:val="10"/>
   </w:num>
   <w:num w:numId="4" w16cid:durableId="785082343">
-    <w:abstractNumId w:val="5"/>
+    <w:abstractNumId w:val="6"/>
   </w:num>
   <w:num w:numId="5" w16cid:durableId="1322852824">
-    <w:abstractNumId w:val="12"/>
+    <w:abstractNumId w:val="15"/>
   </w:num>
   <w:num w:numId="6" w16cid:durableId="678889398">
     <w:abstractNumId w:val="0"/>
@@ -5025,13 +5767,13 @@
     <w:abstractNumId w:val="2"/>
   </w:num>
   <w:num w:numId="8" w16cid:durableId="147021559">
-    <w:abstractNumId w:val="10"/>
+    <w:abstractNumId w:val="13"/>
   </w:num>
   <w:num w:numId="9" w16cid:durableId="1730179386">
-    <w:abstractNumId w:val="9"/>
+    <w:abstractNumId w:val="11"/>
   </w:num>
   <w:num w:numId="10" w16cid:durableId="1107502059">
-    <w:abstractNumId w:val="6"/>
+    <w:abstractNumId w:val="8"/>
   </w:num>
   <w:num w:numId="11" w16cid:durableId="788087917">
     <w:abstractNumId w:val="4"/>
@@ -5043,7 +5785,16 @@
     <w:abstractNumId w:val="3"/>
   </w:num>
   <w:num w:numId="14" w16cid:durableId="1625192294">
-    <w:abstractNumId w:val="13"/>
+    <w:abstractNumId w:val="16"/>
+  </w:num>
+  <w:num w:numId="15" w16cid:durableId="1825387379">
+    <w:abstractNumId w:val="7"/>
+  </w:num>
+  <w:num w:numId="16" w16cid:durableId="860048075">
+    <w:abstractNumId w:val="5"/>
+  </w:num>
+  <w:num w:numId="17" w16cid:durableId="2141223660">
+    <w:abstractNumId w:val="12"/>
   </w:num>
 </w:numbering>
 </file>

</xml_diff>